<commit_message>
New documentation update 2
</commit_message>
<xml_diff>
--- a/Docs/Functional_Desciption.docx
+++ b/Docs/Functional_Desciption.docx
@@ -4892,23 +4892,765 @@
         <w:rPr>
           <w:lang w:val="es-ES"/>
         </w:rPr>
-        <w:t xml:space="preserve"> events.</w:t>
-      </w:r>
+        <w:t xml:space="preserve"> </w:t>
+      </w:r>
+      <w:proofErr w:type="spellStart"/>
+      <w:r>
+        <w:rPr>
+          <w:lang w:val="es-ES"/>
+        </w:rPr>
+        <w:t>events</w:t>
+      </w:r>
+      <w:proofErr w:type="spellEnd"/>
+      <w:r>
+        <w:rPr>
+          <w:lang w:val="es-ES"/>
+        </w:rPr>
+        <w:t>.</w:t>
+      </w:r>
+    </w:p>
+    <w:p>
+      <w:pPr>
+        <w:pStyle w:val="Heading3"/>
+        <w:rPr>
+          <w:lang w:val="es-ES"/>
+        </w:rPr>
+      </w:pPr>
+      <w:proofErr w:type="spellStart"/>
+      <w:r>
+        <w:rPr>
+          <w:lang w:val="es-ES"/>
+        </w:rPr>
+        <w:t>Display</w:t>
+      </w:r>
+      <w:proofErr w:type="spellEnd"/>
+      <w:r>
+        <w:rPr>
+          <w:lang w:val="es-ES"/>
+        </w:rPr>
+        <w:t xml:space="preserve"> / </w:t>
+      </w:r>
+      <w:proofErr w:type="spellStart"/>
+      <w:r>
+        <w:rPr>
+          <w:lang w:val="es-ES"/>
+        </w:rPr>
+        <w:t>Search</w:t>
+      </w:r>
+      <w:proofErr w:type="spellEnd"/>
+      <w:r>
+        <w:rPr>
+          <w:lang w:val="es-ES"/>
+        </w:rPr>
+        <w:t xml:space="preserve"> </w:t>
+      </w:r>
+      <w:proofErr w:type="spellStart"/>
+      <w:r>
+        <w:rPr>
+          <w:lang w:val="es-ES"/>
+        </w:rPr>
+        <w:t>by</w:t>
+      </w:r>
+      <w:proofErr w:type="spellEnd"/>
+      <w:r>
+        <w:rPr>
+          <w:lang w:val="es-ES"/>
+        </w:rPr>
+        <w:t xml:space="preserve"> </w:t>
+      </w:r>
+      <w:proofErr w:type="spellStart"/>
+      <w:r>
+        <w:rPr>
+          <w:lang w:val="es-ES"/>
+        </w:rPr>
+        <w:t>location</w:t>
+      </w:r>
+      <w:proofErr w:type="spellEnd"/>
+    </w:p>
+    <w:p>
+      <w:pPr>
+        <w:rPr>
+          <w:lang w:val="es-ES"/>
+        </w:rPr>
+      </w:pPr>
+      <w:proofErr w:type="spellStart"/>
+      <w:r>
+        <w:rPr>
+          <w:lang w:val="es-ES"/>
+        </w:rPr>
+        <w:t>By</w:t>
+      </w:r>
+      <w:proofErr w:type="spellEnd"/>
+      <w:r>
+        <w:rPr>
+          <w:lang w:val="es-ES"/>
+        </w:rPr>
+        <w:t xml:space="preserve"> </w:t>
+      </w:r>
+      <w:proofErr w:type="spellStart"/>
+      <w:r>
+        <w:rPr>
+          <w:lang w:val="es-ES"/>
+        </w:rPr>
+        <w:t>clicking</w:t>
+      </w:r>
+      <w:proofErr w:type="spellEnd"/>
+      <w:r>
+        <w:rPr>
+          <w:lang w:val="es-ES"/>
+        </w:rPr>
+        <w:t xml:space="preserve"> in “</w:t>
+      </w:r>
+      <w:proofErr w:type="spellStart"/>
+      <w:r>
+        <w:rPr>
+          <w:lang w:val="es-ES"/>
+        </w:rPr>
+        <w:t>Search</w:t>
+      </w:r>
+      <w:proofErr w:type="spellEnd"/>
+      <w:r>
+        <w:rPr>
+          <w:lang w:val="es-ES"/>
+        </w:rPr>
+        <w:t xml:space="preserve">” </w:t>
+      </w:r>
+      <w:proofErr w:type="spellStart"/>
+      <w:r>
+        <w:rPr>
+          <w:lang w:val="es-ES"/>
+        </w:rPr>
+        <w:t>it</w:t>
+      </w:r>
+      <w:proofErr w:type="spellEnd"/>
+      <w:r>
+        <w:rPr>
+          <w:lang w:val="es-ES"/>
+        </w:rPr>
+        <w:t xml:space="preserve"> </w:t>
+      </w:r>
+      <w:proofErr w:type="spellStart"/>
+      <w:r>
+        <w:rPr>
+          <w:lang w:val="es-ES"/>
+        </w:rPr>
+        <w:t>will</w:t>
+      </w:r>
+      <w:proofErr w:type="spellEnd"/>
+      <w:r>
+        <w:rPr>
+          <w:lang w:val="es-ES"/>
+        </w:rPr>
+        <w:t xml:space="preserve"> </w:t>
+      </w:r>
+      <w:proofErr w:type="spellStart"/>
+      <w:r>
+        <w:rPr>
+          <w:lang w:val="es-ES"/>
+        </w:rPr>
+        <w:t>display</w:t>
+      </w:r>
+      <w:proofErr w:type="spellEnd"/>
+      <w:r>
+        <w:rPr>
+          <w:lang w:val="es-ES"/>
+        </w:rPr>
+        <w:t xml:space="preserve"> </w:t>
+      </w:r>
+      <w:proofErr w:type="spellStart"/>
+      <w:r>
+        <w:rPr>
+          <w:lang w:val="es-ES"/>
+        </w:rPr>
+        <w:t>all</w:t>
+      </w:r>
+      <w:proofErr w:type="spellEnd"/>
+      <w:r>
+        <w:rPr>
+          <w:lang w:val="es-ES"/>
+        </w:rPr>
+        <w:t xml:space="preserve"> </w:t>
+      </w:r>
+      <w:proofErr w:type="spellStart"/>
+      <w:r>
+        <w:rPr>
+          <w:lang w:val="es-ES"/>
+        </w:rPr>
+        <w:t>events</w:t>
+      </w:r>
+      <w:proofErr w:type="spellEnd"/>
+      <w:r>
+        <w:rPr>
+          <w:lang w:val="es-ES"/>
+        </w:rPr>
+        <w:t xml:space="preserve"> (</w:t>
+      </w:r>
+      <w:proofErr w:type="spellStart"/>
+      <w:r>
+        <w:rPr>
+          <w:lang w:val="es-ES"/>
+        </w:rPr>
+        <w:t>with</w:t>
+      </w:r>
+      <w:proofErr w:type="spellEnd"/>
+      <w:r>
+        <w:rPr>
+          <w:lang w:val="es-ES"/>
+        </w:rPr>
+        <w:t xml:space="preserve"> a </w:t>
+      </w:r>
+      <w:proofErr w:type="spellStart"/>
+      <w:r>
+        <w:rPr>
+          <w:lang w:val="es-ES"/>
+        </w:rPr>
+        <w:t>limitation</w:t>
+      </w:r>
+      <w:proofErr w:type="spellEnd"/>
+      <w:r>
+        <w:rPr>
+          <w:lang w:val="es-ES"/>
+        </w:rPr>
+        <w:t xml:space="preserve"> of data to show).</w:t>
+      </w:r>
+    </w:p>
+    <w:p>
+      <w:pPr>
+        <w:rPr>
+          <w:lang w:val="es-ES"/>
+        </w:rPr>
+      </w:pPr>
+      <w:proofErr w:type="spellStart"/>
+      <w:r>
+        <w:rPr>
+          <w:lang w:val="es-ES"/>
+        </w:rPr>
+        <w:t>If</w:t>
+      </w:r>
+      <w:proofErr w:type="spellEnd"/>
+      <w:r>
+        <w:rPr>
+          <w:lang w:val="es-ES"/>
+        </w:rPr>
+        <w:t xml:space="preserve"> a </w:t>
+      </w:r>
+      <w:proofErr w:type="spellStart"/>
+      <w:r>
+        <w:rPr>
+          <w:lang w:val="es-ES"/>
+        </w:rPr>
+        <w:t>location</w:t>
+      </w:r>
+      <w:proofErr w:type="spellEnd"/>
+      <w:r>
+        <w:rPr>
+          <w:lang w:val="es-ES"/>
+        </w:rPr>
+        <w:t xml:space="preserve"> </w:t>
+      </w:r>
+      <w:proofErr w:type="spellStart"/>
+      <w:r>
+        <w:rPr>
+          <w:lang w:val="es-ES"/>
+        </w:rPr>
+        <w:t>is</w:t>
+      </w:r>
+      <w:proofErr w:type="spellEnd"/>
+      <w:r>
+        <w:rPr>
+          <w:lang w:val="es-ES"/>
+        </w:rPr>
+        <w:t xml:space="preserve"> </w:t>
+      </w:r>
+      <w:proofErr w:type="spellStart"/>
+      <w:r>
+        <w:rPr>
+          <w:lang w:val="es-ES"/>
+        </w:rPr>
+        <w:t>entered</w:t>
+      </w:r>
+      <w:proofErr w:type="spellEnd"/>
+      <w:r>
+        <w:rPr>
+          <w:lang w:val="es-ES"/>
+        </w:rPr>
+        <w:t xml:space="preserve"> </w:t>
+      </w:r>
+      <w:proofErr w:type="spellStart"/>
+      <w:r>
+        <w:rPr>
+          <w:lang w:val="es-ES"/>
+        </w:rPr>
+        <w:t>then</w:t>
+      </w:r>
+      <w:proofErr w:type="spellEnd"/>
+      <w:r>
+        <w:rPr>
+          <w:lang w:val="es-ES"/>
+        </w:rPr>
+        <w:t xml:space="preserve"> </w:t>
+      </w:r>
+      <w:proofErr w:type="spellStart"/>
+      <w:r>
+        <w:rPr>
+          <w:lang w:val="es-ES"/>
+        </w:rPr>
+        <w:t>it</w:t>
+      </w:r>
+      <w:proofErr w:type="spellEnd"/>
+      <w:r>
+        <w:rPr>
+          <w:lang w:val="es-ES"/>
+        </w:rPr>
+        <w:t xml:space="preserve"> </w:t>
+      </w:r>
+      <w:proofErr w:type="spellStart"/>
+      <w:r>
+        <w:rPr>
+          <w:lang w:val="es-ES"/>
+        </w:rPr>
+        <w:t>will</w:t>
+      </w:r>
+      <w:proofErr w:type="spellEnd"/>
+      <w:r>
+        <w:rPr>
+          <w:lang w:val="es-ES"/>
+        </w:rPr>
+        <w:t xml:space="preserve"> </w:t>
+      </w:r>
+      <w:proofErr w:type="spellStart"/>
+      <w:r>
+        <w:rPr>
+          <w:lang w:val="es-ES"/>
+        </w:rPr>
+        <w:t>display</w:t>
+      </w:r>
+      <w:proofErr w:type="spellEnd"/>
+      <w:r>
+        <w:rPr>
+          <w:lang w:val="es-ES"/>
+        </w:rPr>
+        <w:t xml:space="preserve"> </w:t>
+      </w:r>
+      <w:proofErr w:type="spellStart"/>
+      <w:r>
+        <w:rPr>
+          <w:lang w:val="es-ES"/>
+        </w:rPr>
+        <w:t>events</w:t>
+      </w:r>
+      <w:proofErr w:type="spellEnd"/>
+      <w:r>
+        <w:rPr>
+          <w:lang w:val="es-ES"/>
+        </w:rPr>
+        <w:t xml:space="preserve"> in </w:t>
+      </w:r>
+      <w:proofErr w:type="spellStart"/>
+      <w:r>
+        <w:rPr>
+          <w:lang w:val="es-ES"/>
+        </w:rPr>
+        <w:t>certain</w:t>
+      </w:r>
+      <w:proofErr w:type="spellEnd"/>
+      <w:r>
+        <w:rPr>
+          <w:lang w:val="es-ES"/>
+        </w:rPr>
+        <w:t xml:space="preserve"> </w:t>
+      </w:r>
+      <w:proofErr w:type="spellStart"/>
+      <w:r>
+        <w:rPr>
+          <w:lang w:val="es-ES"/>
+        </w:rPr>
+        <w:t>location</w:t>
+      </w:r>
+      <w:proofErr w:type="spellEnd"/>
+      <w:r>
+        <w:rPr>
+          <w:lang w:val="es-ES"/>
+        </w:rPr>
+        <w:t>.</w:t>
+      </w:r>
+    </w:p>
+    <w:p>
+      <w:pPr>
+        <w:pStyle w:val="Heading3"/>
+        <w:rPr>
+          <w:lang w:val="es-ES"/>
+        </w:rPr>
+      </w:pPr>
+      <w:proofErr w:type="spellStart"/>
+      <w:r>
+        <w:rPr>
+          <w:lang w:val="es-ES"/>
+        </w:rPr>
+        <w:t>Add</w:t>
+      </w:r>
+      <w:proofErr w:type="spellEnd"/>
+      <w:r>
+        <w:rPr>
+          <w:lang w:val="es-ES"/>
+        </w:rPr>
+        <w:t xml:space="preserve"> </w:t>
+      </w:r>
+      <w:proofErr w:type="spellStart"/>
+      <w:r>
+        <w:rPr>
+          <w:lang w:val="es-ES"/>
+        </w:rPr>
+        <w:t>event</w:t>
+      </w:r>
+      <w:proofErr w:type="spellEnd"/>
+    </w:p>
+    <w:p>
+      <w:pPr>
+        <w:rPr>
+          <w:lang w:val="es-ES"/>
+        </w:rPr>
+      </w:pPr>
+      <w:proofErr w:type="spellStart"/>
+      <w:r>
+        <w:rPr>
+          <w:lang w:val="es-ES"/>
+        </w:rPr>
+        <w:t>It</w:t>
+      </w:r>
+      <w:proofErr w:type="spellEnd"/>
+      <w:r>
+        <w:rPr>
+          <w:lang w:val="es-ES"/>
+        </w:rPr>
+        <w:t xml:space="preserve"> </w:t>
+      </w:r>
+      <w:proofErr w:type="spellStart"/>
+      <w:r>
+        <w:rPr>
+          <w:lang w:val="es-ES"/>
+        </w:rPr>
+        <w:t>allows</w:t>
+      </w:r>
+      <w:proofErr w:type="spellEnd"/>
+      <w:r>
+        <w:rPr>
+          <w:lang w:val="es-ES"/>
+        </w:rPr>
+        <w:t xml:space="preserve"> </w:t>
+      </w:r>
+      <w:proofErr w:type="spellStart"/>
+      <w:r>
+        <w:rPr>
+          <w:lang w:val="es-ES"/>
+        </w:rPr>
+        <w:t>user</w:t>
+      </w:r>
+      <w:proofErr w:type="spellEnd"/>
+      <w:r>
+        <w:rPr>
+          <w:lang w:val="es-ES"/>
+        </w:rPr>
+        <w:t xml:space="preserve"> to ad dan </w:t>
+      </w:r>
+      <w:proofErr w:type="spellStart"/>
+      <w:r>
+        <w:rPr>
+          <w:lang w:val="es-ES"/>
+        </w:rPr>
+        <w:t>event</w:t>
+      </w:r>
+      <w:proofErr w:type="spellEnd"/>
+      <w:r>
+        <w:rPr>
+          <w:lang w:val="es-ES"/>
+        </w:rPr>
+        <w:t xml:space="preserve"> </w:t>
+      </w:r>
+      <w:proofErr w:type="spellStart"/>
+      <w:r>
+        <w:rPr>
+          <w:lang w:val="es-ES"/>
+        </w:rPr>
+        <w:t>into</w:t>
+      </w:r>
+      <w:proofErr w:type="spellEnd"/>
+      <w:r>
+        <w:rPr>
+          <w:lang w:val="es-ES"/>
+        </w:rPr>
+        <w:t xml:space="preserve"> </w:t>
+      </w:r>
+      <w:proofErr w:type="spellStart"/>
+      <w:r>
+        <w:rPr>
+          <w:lang w:val="es-ES"/>
+        </w:rPr>
+        <w:t>the</w:t>
+      </w:r>
+      <w:proofErr w:type="spellEnd"/>
+      <w:r>
+        <w:rPr>
+          <w:lang w:val="es-ES"/>
+        </w:rPr>
+        <w:t xml:space="preserve"> server.</w:t>
+      </w:r>
+    </w:p>
+    <w:p>
+      <w:pPr>
+        <w:pStyle w:val="Heading3"/>
+        <w:rPr>
+          <w:lang w:val="es-ES"/>
+        </w:rPr>
+      </w:pPr>
+      <w:proofErr w:type="spellStart"/>
+      <w:r>
+        <w:rPr>
+          <w:lang w:val="es-ES"/>
+        </w:rPr>
+        <w:t>Update</w:t>
+      </w:r>
+      <w:proofErr w:type="spellEnd"/>
+      <w:r>
+        <w:rPr>
+          <w:lang w:val="es-ES"/>
+        </w:rPr>
+        <w:t xml:space="preserve"> </w:t>
+      </w:r>
+      <w:proofErr w:type="spellStart"/>
+      <w:r>
+        <w:rPr>
+          <w:lang w:val="es-ES"/>
+        </w:rPr>
+        <w:t>event</w:t>
+      </w:r>
+      <w:proofErr w:type="spellEnd"/>
+    </w:p>
+    <w:p>
+      <w:pPr>
+        <w:rPr>
+          <w:lang w:val="es-ES"/>
+        </w:rPr>
+      </w:pPr>
+      <w:proofErr w:type="spellStart"/>
+      <w:r>
+        <w:rPr>
+          <w:lang w:val="es-ES"/>
+        </w:rPr>
+        <w:t>Given</w:t>
+      </w:r>
+      <w:proofErr w:type="spellEnd"/>
+      <w:r>
+        <w:rPr>
+          <w:lang w:val="es-ES"/>
+        </w:rPr>
+        <w:t xml:space="preserve"> </w:t>
+      </w:r>
+      <w:proofErr w:type="spellStart"/>
+      <w:r>
+        <w:rPr>
+          <w:lang w:val="es-ES"/>
+        </w:rPr>
+        <w:t>the</w:t>
+      </w:r>
+      <w:proofErr w:type="spellEnd"/>
+      <w:r>
+        <w:rPr>
+          <w:lang w:val="es-ES"/>
+        </w:rPr>
+        <w:t xml:space="preserve"> </w:t>
+      </w:r>
+      <w:proofErr w:type="spellStart"/>
+      <w:r>
+        <w:rPr>
+          <w:lang w:val="es-ES"/>
+        </w:rPr>
+        <w:t>event</w:t>
+      </w:r>
+      <w:proofErr w:type="spellEnd"/>
+      <w:r>
+        <w:rPr>
+          <w:lang w:val="es-ES"/>
+        </w:rPr>
+        <w:t xml:space="preserve"> ID </w:t>
+      </w:r>
+      <w:proofErr w:type="spellStart"/>
+      <w:r>
+        <w:rPr>
+          <w:lang w:val="es-ES"/>
+        </w:rPr>
+        <w:t>it</w:t>
+      </w:r>
+      <w:proofErr w:type="spellEnd"/>
+      <w:r>
+        <w:rPr>
+          <w:lang w:val="es-ES"/>
+        </w:rPr>
+        <w:t xml:space="preserve"> </w:t>
+      </w:r>
+      <w:proofErr w:type="spellStart"/>
+      <w:r>
+        <w:rPr>
+          <w:lang w:val="es-ES"/>
+        </w:rPr>
+        <w:t>allows</w:t>
+      </w:r>
+      <w:proofErr w:type="spellEnd"/>
+      <w:r>
+        <w:rPr>
+          <w:lang w:val="es-ES"/>
+        </w:rPr>
+        <w:t xml:space="preserve"> </w:t>
+      </w:r>
+      <w:proofErr w:type="spellStart"/>
+      <w:r>
+        <w:rPr>
+          <w:lang w:val="es-ES"/>
+        </w:rPr>
+        <w:t>the</w:t>
+      </w:r>
+      <w:proofErr w:type="spellEnd"/>
+      <w:r>
+        <w:rPr>
+          <w:lang w:val="es-ES"/>
+        </w:rPr>
+        <w:t xml:space="preserve"> </w:t>
+      </w:r>
+      <w:proofErr w:type="spellStart"/>
+      <w:r>
+        <w:rPr>
+          <w:lang w:val="es-ES"/>
+        </w:rPr>
+        <w:t>user</w:t>
+      </w:r>
+      <w:proofErr w:type="spellEnd"/>
+      <w:r>
+        <w:rPr>
+          <w:lang w:val="es-ES"/>
+        </w:rPr>
+        <w:t xml:space="preserve"> to </w:t>
+      </w:r>
+      <w:proofErr w:type="spellStart"/>
+      <w:r>
+        <w:rPr>
+          <w:lang w:val="es-ES"/>
+        </w:rPr>
+        <w:t>update</w:t>
+      </w:r>
+      <w:proofErr w:type="spellEnd"/>
+      <w:r>
+        <w:rPr>
+          <w:lang w:val="es-ES"/>
+        </w:rPr>
+        <w:t xml:space="preserve"> </w:t>
+      </w:r>
+      <w:proofErr w:type="spellStart"/>
+      <w:r>
+        <w:rPr>
+          <w:lang w:val="es-ES"/>
+        </w:rPr>
+        <w:t>certain</w:t>
+      </w:r>
+      <w:proofErr w:type="spellEnd"/>
+      <w:r>
+        <w:rPr>
+          <w:lang w:val="es-ES"/>
+        </w:rPr>
+        <w:t xml:space="preserve"> </w:t>
+      </w:r>
+      <w:proofErr w:type="spellStart"/>
+      <w:r>
+        <w:rPr>
+          <w:lang w:val="es-ES"/>
+        </w:rPr>
+        <w:t>event</w:t>
+      </w:r>
+      <w:proofErr w:type="spellEnd"/>
+      <w:r>
+        <w:rPr>
+          <w:lang w:val="es-ES"/>
+        </w:rPr>
+        <w:t>.</w:t>
+      </w:r>
+    </w:p>
+    <w:p>
+      <w:pPr>
+        <w:spacing w:after="200"/>
+        <w:rPr>
+          <w:lang w:val="es-ES"/>
+        </w:rPr>
+      </w:pPr>
+      <w:r>
+        <w:rPr>
+          <w:lang w:val="es-ES"/>
+        </w:rPr>
+        <w:br w:type="page"/>
+      </w:r>
+    </w:p>
+    <w:p>
+      <w:pPr>
+        <w:pStyle w:val="Heading2"/>
+        <w:rPr>
+          <w:lang w:val="es-ES"/>
+        </w:rPr>
+      </w:pPr>
       <w:bookmarkStart w:id="8" w:name="_GoBack"/>
       <w:bookmarkEnd w:id="8"/>
+      <w:r>
+        <w:rPr>
+          <w:lang w:val="es-ES"/>
+        </w:rPr>
+        <w:lastRenderedPageBreak/>
+        <w:t>Content</w:t>
+      </w:r>
     </w:p>
     <w:p>
       <w:pPr>
-        <w:pStyle w:val="Heading2"/>
-        <w:rPr>
-          <w:lang w:val="es-ES"/>
-        </w:rPr>
-      </w:pPr>
-      <w:r>
-        <w:rPr>
-          <w:lang w:val="es-ES"/>
-        </w:rPr>
-        <w:t>Content</w:t>
+        <w:rPr>
+          <w:lang w:val="es-ES"/>
+        </w:rPr>
+      </w:pPr>
+      <w:proofErr w:type="spellStart"/>
+      <w:r>
+        <w:rPr>
+          <w:lang w:val="es-ES"/>
+        </w:rPr>
+        <w:t>The</w:t>
+      </w:r>
+      <w:proofErr w:type="spellEnd"/>
+      <w:r>
+        <w:rPr>
+          <w:lang w:val="es-ES"/>
+        </w:rPr>
+        <w:t xml:space="preserve"> </w:t>
+      </w:r>
+      <w:proofErr w:type="spellStart"/>
+      <w:r>
+        <w:rPr>
+          <w:lang w:val="es-ES"/>
+        </w:rPr>
+        <w:t>content</w:t>
+      </w:r>
+      <w:proofErr w:type="spellEnd"/>
+      <w:r>
+        <w:rPr>
+          <w:lang w:val="es-ES"/>
+        </w:rPr>
+        <w:t xml:space="preserve"> of </w:t>
+      </w:r>
+      <w:proofErr w:type="spellStart"/>
+      <w:r>
+        <w:rPr>
+          <w:lang w:val="es-ES"/>
+        </w:rPr>
+        <w:t>EventsHome.cshtml</w:t>
+      </w:r>
+      <w:proofErr w:type="spellEnd"/>
+      <w:r>
+        <w:rPr>
+          <w:lang w:val="es-ES"/>
+        </w:rPr>
+        <w:t>:</w:t>
       </w:r>
     </w:p>
     <w:p>
@@ -4917,48 +5659,6 @@
           <w:lang w:val="es-ES"/>
         </w:rPr>
       </w:pPr>
-      <w:proofErr w:type="spellStart"/>
-      <w:r>
-        <w:rPr>
-          <w:lang w:val="es-ES"/>
-        </w:rPr>
-        <w:t>The</w:t>
-      </w:r>
-      <w:proofErr w:type="spellEnd"/>
-      <w:r>
-        <w:rPr>
-          <w:lang w:val="es-ES"/>
-        </w:rPr>
-        <w:t xml:space="preserve"> </w:t>
-      </w:r>
-      <w:proofErr w:type="spellStart"/>
-      <w:r>
-        <w:rPr>
-          <w:lang w:val="es-ES"/>
-        </w:rPr>
-        <w:t>content</w:t>
-      </w:r>
-      <w:proofErr w:type="spellEnd"/>
-      <w:r>
-        <w:rPr>
-          <w:lang w:val="es-ES"/>
-        </w:rPr>
-        <w:t xml:space="preserve"> of </w:t>
-      </w:r>
-      <w:proofErr w:type="spellStart"/>
-      <w:r>
-        <w:rPr>
-          <w:lang w:val="es-ES"/>
-        </w:rPr>
-        <w:t>EventsHome.cshtml</w:t>
-      </w:r>
-      <w:proofErr w:type="spellEnd"/>
-      <w:r>
-        <w:rPr>
-          <w:lang w:val="es-ES"/>
-        </w:rPr>
-        <w:t>:</w:t>
-      </w:r>
     </w:p>
     <w:p>
       <w:pPr>
@@ -9994,7 +10694,6 @@
           <w:szCs w:val="19"/>
           <w:lang w:val="es-ES"/>
         </w:rPr>
-        <w:lastRenderedPageBreak/>
         <w:t xml:space="preserve">            </w:t>
       </w:r>
       <w:proofErr w:type="spellStart"/>
@@ -14007,7 +14706,7 @@
               <w:smallCaps/>
               <w:noProof/>
             </w:rPr>
-            <w:t>4</w:t>
+            <w:t>1</w:t>
           </w:r>
           <w:r>
             <w:rPr>
@@ -17630,7 +18329,7 @@
 </file>
 
 <file path=customXml/itemProps1.xml><?xml version="1.0" encoding="utf-8"?>
-<ds:datastoreItem xmlns:ds="http://schemas.openxmlformats.org/officeDocument/2006/customXml" ds:itemID="{397CBDBC-3665-4A0B-B9FF-902B0D5B5149}">
+<ds:datastoreItem xmlns:ds="http://schemas.openxmlformats.org/officeDocument/2006/customXml" ds:itemID="{7568F953-2FA1-4E3E-A687-342963A2E91C}">
   <ds:schemaRefs>
     <ds:schemaRef ds:uri="http://schemas.openxmlformats.org/officeDocument/2006/bibliography"/>
   </ds:schemaRefs>

</xml_diff>